<commit_message>
database document is finished
</commit_message>
<xml_diff>
--- a/CA 2 Employees Database.docx
+++ b/CA 2 Employees Database.docx
@@ -311,7 +311,16 @@
         </w:numPr>
       </w:pPr>
       <w:r>
-        <w:t>SELECT e.gender, AVG(s.salary), t.title as avg_salary from employees as e JOIN titles as t on e.emp_id=t.emp_id JOIN salaries as s on e.emp_id=s.emp_id where t.title="Technique Leader" GROUP by gender</w:t>
+        <w:t>SELECT e.gender, AVG(s.salary)</w:t>
+      </w:r>
+      <w:r>
+        <w:t xml:space="preserve"> </w:t>
+      </w:r>
+      <w:r>
+        <w:t>as avg_salary</w:t>
+      </w:r>
+      <w:r>
+        <w:t>, t.title from employees as e JOIN titles as t on e.emp_id=t.emp_id JOIN salaries as s on e.emp_id=s.emp_id where t.title="Technique Leader" GROUP by gender</w:t>
       </w:r>
     </w:p>
     <w:p>
@@ -464,10 +473,7 @@
         <w:t xml:space="preserve">and </w:t>
       </w:r>
       <w:r>
-        <w:t>dept_emp</w:t>
-      </w:r>
-      <w:r>
-        <w:t xml:space="preserve"> </w:t>
+        <w:t xml:space="preserve">dept_emp </w:t>
       </w:r>
       <w:r>
         <w:t>table</w:t>

</xml_diff>